<commit_message>
Update file MDF-Database, them ThanhToan FeatureFuntion-Luong
</commit_message>
<xml_diff>
--- a/PTUD/CDUD - 1/Tong hop/files/Luong_FeatureFunction.docx
+++ b/PTUD/CDUD - 1/Tong hop/files/Luong_FeatureFunction.docx
@@ -21,6 +21,9 @@
     <w:p/>
     <w:p>
       <w:r>
+        <w:rPr>
+          <w:noProof/>
+        </w:rPr>
         <w:drawing>
           <wp:inline distT="0" distB="0" distL="0" distR="0" wp14:anchorId="624A885E" wp14:editId="6C3EB5E7">
             <wp:extent cx="5943600" cy="3315335"/>
@@ -2917,6 +2920,9 @@
         <w:ind w:left="360"/>
       </w:pPr>
       <w:r>
+        <w:rPr>
+          <w:noProof/>
+        </w:rPr>
         <w:drawing>
           <wp:inline distT="0" distB="0" distL="0" distR="0" wp14:anchorId="4E52F85F" wp14:editId="5B4F82E0">
             <wp:extent cx="5943600" cy="3089910"/>
@@ -5802,6 +5808,7 @@
       <w:r>
         <w:rPr>
           <w:b/>
+          <w:noProof/>
         </w:rPr>
         <w:lastRenderedPageBreak/>
         <w:drawing>
@@ -9956,8 +9963,3039 @@
           <w:b/>
         </w:rPr>
       </w:pPr>
-      <w:bookmarkStart w:id="0" w:name="_GoBack"/>
-      <w:bookmarkEnd w:id="0"/>
+    </w:p>
+    <w:p>
+      <w:pPr>
+        <w:pStyle w:val="ListParagraph"/>
+        <w:numPr>
+          <w:ilvl w:val="0"/>
+          <w:numId w:val="2"/>
+        </w:numPr>
+        <w:rPr>
+          <w:b/>
+        </w:rPr>
+      </w:pPr>
+      <w:r>
+        <w:rPr>
+          <w:b/>
+        </w:rPr>
+        <w:t>Thanh toán</w:t>
+      </w:r>
+    </w:p>
+    <w:p>
+      <w:pPr>
+        <w:ind w:left="360"/>
+        <w:rPr>
+          <w:b/>
+        </w:rPr>
+      </w:pPr>
+      <w:r>
+        <w:rPr>
+          <w:b/>
+        </w:rPr>
+        <w:drawing>
+          <wp:inline distT="0" distB="0" distL="0" distR="0" wp14:anchorId="7344812B" wp14:editId="45ECD335">
+            <wp:extent cx="5943600" cy="2978150"/>
+            <wp:effectExtent l="0" t="0" r="0" b="0"/>
+            <wp:docPr id="2" name="Picture 2"/>
+            <wp:cNvGraphicFramePr>
+              <a:graphicFrameLocks xmlns:a="http://schemas.openxmlformats.org/drawingml/2006/main" noChangeAspect="1"/>
+            </wp:cNvGraphicFramePr>
+            <a:graphic xmlns:a="http://schemas.openxmlformats.org/drawingml/2006/main">
+              <a:graphicData uri="http://schemas.openxmlformats.org/drawingml/2006/picture">
+                <pic:pic xmlns:pic="http://schemas.openxmlformats.org/drawingml/2006/picture">
+                  <pic:nvPicPr>
+                    <pic:cNvPr id="1" name=""/>
+                    <pic:cNvPicPr/>
+                  </pic:nvPicPr>
+                  <pic:blipFill>
+                    <a:blip r:embed="rId10"/>
+                    <a:stretch>
+                      <a:fillRect/>
+                    </a:stretch>
+                  </pic:blipFill>
+                  <pic:spPr>
+                    <a:xfrm>
+                      <a:off x="0" y="0"/>
+                      <a:ext cx="5943600" cy="2978150"/>
+                    </a:xfrm>
+                    <a:prstGeom prst="rect">
+                      <a:avLst/>
+                    </a:prstGeom>
+                  </pic:spPr>
+                </pic:pic>
+              </a:graphicData>
+            </a:graphic>
+          </wp:inline>
+        </w:drawing>
+      </w:r>
+    </w:p>
+    <w:p>
+      <w:r>
+        <w:rPr>
+          <w:b/>
+        </w:rPr>
+        <w:t xml:space="preserve">4.1 </w:t>
+      </w:r>
+      <w:r>
+        <w:t>Table decription</w:t>
+      </w:r>
+    </w:p>
+    <w:tbl>
+      <w:tblPr>
+        <w:tblStyle w:val="TableGrid"/>
+        <w:tblW w:w="0" w:type="auto"/>
+        <w:tblLook w:val="04A0" w:firstRow="1" w:lastRow="0" w:firstColumn="1" w:lastColumn="0" w:noHBand="0" w:noVBand="1"/>
+      </w:tblPr>
+      <w:tblGrid>
+        <w:gridCol w:w="1335"/>
+        <w:gridCol w:w="1335"/>
+        <w:gridCol w:w="1336"/>
+        <w:gridCol w:w="1336"/>
+        <w:gridCol w:w="1336"/>
+        <w:gridCol w:w="1336"/>
+        <w:gridCol w:w="1336"/>
+      </w:tblGrid>
+      <w:tr>
+        <w:tc>
+          <w:tcPr>
+            <w:tcW w:w="1335" w:type="dxa"/>
+            <w:shd w:val="clear" w:color="auto" w:fill="C5E0B3" w:themeFill="accent6" w:themeFillTint="66"/>
+            <w:vAlign w:val="center"/>
+          </w:tcPr>
+          <w:p>
+            <w:pPr>
+              <w:jc w:val="center"/>
+              <w:rPr>
+                <w:b/>
+                <w:bCs/>
+                <w:sz w:val="20"/>
+                <w:szCs w:val="20"/>
+              </w:rPr>
+            </w:pPr>
+            <w:r>
+              <w:rPr>
+                <w:b/>
+                <w:bCs/>
+                <w:sz w:val="20"/>
+                <w:szCs w:val="20"/>
+              </w:rPr>
+              <w:t>STT</w:t>
+            </w:r>
+          </w:p>
+        </w:tc>
+        <w:tc>
+          <w:tcPr>
+            <w:tcW w:w="1335" w:type="dxa"/>
+            <w:shd w:val="clear" w:color="auto" w:fill="C5E0B3" w:themeFill="accent6" w:themeFillTint="66"/>
+            <w:vAlign w:val="center"/>
+          </w:tcPr>
+          <w:p>
+            <w:pPr>
+              <w:jc w:val="center"/>
+              <w:rPr>
+                <w:b/>
+                <w:bCs/>
+                <w:sz w:val="20"/>
+                <w:szCs w:val="20"/>
+              </w:rPr>
+            </w:pPr>
+            <w:r>
+              <w:rPr>
+                <w:b/>
+                <w:bCs/>
+                <w:sz w:val="20"/>
+                <w:szCs w:val="20"/>
+              </w:rPr>
+              <w:t>Tên</w:t>
+            </w:r>
+          </w:p>
+        </w:tc>
+        <w:tc>
+          <w:tcPr>
+            <w:tcW w:w="1336" w:type="dxa"/>
+            <w:shd w:val="clear" w:color="auto" w:fill="C5E0B3" w:themeFill="accent6" w:themeFillTint="66"/>
+            <w:vAlign w:val="center"/>
+          </w:tcPr>
+          <w:p>
+            <w:pPr>
+              <w:jc w:val="center"/>
+              <w:rPr>
+                <w:b/>
+                <w:bCs/>
+                <w:sz w:val="20"/>
+                <w:szCs w:val="20"/>
+              </w:rPr>
+            </w:pPr>
+            <w:r>
+              <w:rPr>
+                <w:b/>
+                <w:bCs/>
+                <w:sz w:val="20"/>
+                <w:szCs w:val="20"/>
+              </w:rPr>
+              <w:t>Công cụ điều khiển</w:t>
+            </w:r>
+          </w:p>
+        </w:tc>
+        <w:tc>
+          <w:tcPr>
+            <w:tcW w:w="1336" w:type="dxa"/>
+            <w:shd w:val="clear" w:color="auto" w:fill="C5E0B3" w:themeFill="accent6" w:themeFillTint="66"/>
+            <w:vAlign w:val="center"/>
+          </w:tcPr>
+          <w:p>
+            <w:pPr>
+              <w:jc w:val="center"/>
+              <w:rPr>
+                <w:b/>
+                <w:bCs/>
+                <w:sz w:val="20"/>
+                <w:szCs w:val="20"/>
+              </w:rPr>
+            </w:pPr>
+            <w:r>
+              <w:rPr>
+                <w:b/>
+                <w:bCs/>
+                <w:sz w:val="20"/>
+                <w:szCs w:val="20"/>
+              </w:rPr>
+              <w:t>Yêu cầu</w:t>
+            </w:r>
+          </w:p>
+        </w:tc>
+        <w:tc>
+          <w:tcPr>
+            <w:tcW w:w="1336" w:type="dxa"/>
+            <w:shd w:val="clear" w:color="auto" w:fill="C5E0B3" w:themeFill="accent6" w:themeFillTint="66"/>
+            <w:vAlign w:val="center"/>
+          </w:tcPr>
+          <w:p>
+            <w:pPr>
+              <w:jc w:val="center"/>
+              <w:rPr>
+                <w:b/>
+                <w:bCs/>
+                <w:sz w:val="20"/>
+                <w:szCs w:val="20"/>
+              </w:rPr>
+            </w:pPr>
+            <w:r>
+              <w:rPr>
+                <w:b/>
+                <w:bCs/>
+                <w:sz w:val="20"/>
+                <w:szCs w:val="20"/>
+              </w:rPr>
+              <w:t>Kiểu dữ liệu</w:t>
+            </w:r>
+          </w:p>
+        </w:tc>
+        <w:tc>
+          <w:tcPr>
+            <w:tcW w:w="1336" w:type="dxa"/>
+            <w:shd w:val="clear" w:color="auto" w:fill="C5E0B3" w:themeFill="accent6" w:themeFillTint="66"/>
+            <w:vAlign w:val="center"/>
+          </w:tcPr>
+          <w:p>
+            <w:pPr>
+              <w:jc w:val="center"/>
+              <w:rPr>
+                <w:b/>
+                <w:bCs/>
+                <w:sz w:val="20"/>
+                <w:szCs w:val="20"/>
+              </w:rPr>
+            </w:pPr>
+            <w:r>
+              <w:rPr>
+                <w:b/>
+                <w:bCs/>
+                <w:sz w:val="20"/>
+                <w:szCs w:val="20"/>
+              </w:rPr>
+              <w:t>Dữ liệu mặc định</w:t>
+            </w:r>
+          </w:p>
+        </w:tc>
+        <w:tc>
+          <w:tcPr>
+            <w:tcW w:w="1336" w:type="dxa"/>
+            <w:shd w:val="clear" w:color="auto" w:fill="C5E0B3" w:themeFill="accent6" w:themeFillTint="66"/>
+            <w:vAlign w:val="center"/>
+          </w:tcPr>
+          <w:p>
+            <w:pPr>
+              <w:jc w:val="center"/>
+              <w:rPr>
+                <w:b/>
+                <w:bCs/>
+                <w:sz w:val="20"/>
+                <w:szCs w:val="20"/>
+              </w:rPr>
+            </w:pPr>
+            <w:r>
+              <w:rPr>
+                <w:b/>
+                <w:bCs/>
+                <w:sz w:val="20"/>
+                <w:szCs w:val="20"/>
+              </w:rPr>
+              <w:t>Mô tả</w:t>
+            </w:r>
+          </w:p>
+        </w:tc>
+      </w:tr>
+      <w:tr>
+        <w:tc>
+          <w:tcPr>
+            <w:tcW w:w="1335" w:type="dxa"/>
+            <w:vAlign w:val="center"/>
+          </w:tcPr>
+          <w:p>
+            <w:pPr>
+              <w:jc w:val="center"/>
+              <w:rPr>
+                <w:b/>
+                <w:bCs/>
+                <w:sz w:val="20"/>
+                <w:szCs w:val="20"/>
+              </w:rPr>
+            </w:pPr>
+            <w:r>
+              <w:rPr>
+                <w:b/>
+                <w:bCs/>
+                <w:sz w:val="20"/>
+                <w:szCs w:val="20"/>
+              </w:rPr>
+              <w:t>1</w:t>
+            </w:r>
+          </w:p>
+        </w:tc>
+        <w:tc>
+          <w:tcPr>
+            <w:tcW w:w="1335" w:type="dxa"/>
+            <w:vAlign w:val="center"/>
+          </w:tcPr>
+          <w:p>
+            <w:pPr>
+              <w:jc w:val="center"/>
+              <w:rPr>
+                <w:sz w:val="20"/>
+                <w:szCs w:val="20"/>
+              </w:rPr>
+            </w:pPr>
+            <w:r>
+              <w:rPr>
+                <w:sz w:val="20"/>
+                <w:szCs w:val="20"/>
+              </w:rPr>
+              <w:t>Số điện thoại</w:t>
+            </w:r>
+          </w:p>
+        </w:tc>
+        <w:tc>
+          <w:tcPr>
+            <w:tcW w:w="1336" w:type="dxa"/>
+            <w:vAlign w:val="center"/>
+          </w:tcPr>
+          <w:p>
+            <w:pPr>
+              <w:jc w:val="center"/>
+              <w:rPr>
+                <w:sz w:val="20"/>
+                <w:szCs w:val="20"/>
+              </w:rPr>
+            </w:pPr>
+            <w:r>
+              <w:rPr>
+                <w:sz w:val="20"/>
+                <w:szCs w:val="20"/>
+              </w:rPr>
+              <w:t>Text box</w:t>
+            </w:r>
+          </w:p>
+        </w:tc>
+        <w:tc>
+          <w:tcPr>
+            <w:tcW w:w="1336" w:type="dxa"/>
+            <w:vAlign w:val="center"/>
+          </w:tcPr>
+          <w:p>
+            <w:pPr>
+              <w:jc w:val="center"/>
+              <w:rPr>
+                <w:sz w:val="20"/>
+                <w:szCs w:val="20"/>
+              </w:rPr>
+            </w:pPr>
+            <w:r>
+              <w:rPr>
+                <w:sz w:val="20"/>
+                <w:szCs w:val="20"/>
+              </w:rPr>
+              <w:t>Có hoặc không</w:t>
+            </w:r>
+          </w:p>
+        </w:tc>
+        <w:tc>
+          <w:tcPr>
+            <w:tcW w:w="1336" w:type="dxa"/>
+            <w:vAlign w:val="center"/>
+          </w:tcPr>
+          <w:p>
+            <w:pPr>
+              <w:jc w:val="center"/>
+              <w:rPr>
+                <w:sz w:val="20"/>
+                <w:szCs w:val="20"/>
+              </w:rPr>
+            </w:pPr>
+            <w:r>
+              <w:rPr>
+                <w:sz w:val="20"/>
+                <w:szCs w:val="20"/>
+              </w:rPr>
+              <w:t>String</w:t>
+            </w:r>
+          </w:p>
+        </w:tc>
+        <w:tc>
+          <w:tcPr>
+            <w:tcW w:w="1336" w:type="dxa"/>
+            <w:vAlign w:val="center"/>
+          </w:tcPr>
+          <w:p>
+            <w:pPr>
+              <w:jc w:val="center"/>
+              <w:rPr>
+                <w:sz w:val="20"/>
+                <w:szCs w:val="20"/>
+              </w:rPr>
+            </w:pPr>
+            <w:r>
+              <w:rPr>
+                <w:sz w:val="20"/>
+                <w:szCs w:val="20"/>
+              </w:rPr>
+              <w:t>Trống</w:t>
+            </w:r>
+          </w:p>
+        </w:tc>
+        <w:tc>
+          <w:tcPr>
+            <w:tcW w:w="1336" w:type="dxa"/>
+            <w:vAlign w:val="center"/>
+          </w:tcPr>
+          <w:p>
+            <w:pPr>
+              <w:jc w:val="center"/>
+              <w:rPr>
+                <w:sz w:val="20"/>
+                <w:szCs w:val="20"/>
+              </w:rPr>
+            </w:pPr>
+            <w:r>
+              <w:rPr>
+                <w:sz w:val="20"/>
+                <w:szCs w:val="20"/>
+              </w:rPr>
+              <w:t>Text Box để Số điện thoại khách hàng</w:t>
+            </w:r>
+          </w:p>
+        </w:tc>
+      </w:tr>
+      <w:tr>
+        <w:tc>
+          <w:tcPr>
+            <w:tcW w:w="1335" w:type="dxa"/>
+            <w:vAlign w:val="center"/>
+          </w:tcPr>
+          <w:p>
+            <w:pPr>
+              <w:jc w:val="center"/>
+              <w:rPr>
+                <w:b/>
+                <w:bCs/>
+                <w:sz w:val="20"/>
+                <w:szCs w:val="20"/>
+              </w:rPr>
+            </w:pPr>
+            <w:r>
+              <w:rPr>
+                <w:b/>
+                <w:bCs/>
+                <w:sz w:val="20"/>
+                <w:szCs w:val="20"/>
+              </w:rPr>
+              <w:t>2</w:t>
+            </w:r>
+          </w:p>
+        </w:tc>
+        <w:tc>
+          <w:tcPr>
+            <w:tcW w:w="1335" w:type="dxa"/>
+            <w:vAlign w:val="center"/>
+          </w:tcPr>
+          <w:p>
+            <w:pPr>
+              <w:jc w:val="center"/>
+              <w:rPr>
+                <w:sz w:val="20"/>
+                <w:szCs w:val="20"/>
+              </w:rPr>
+            </w:pPr>
+            <w:r>
+              <w:rPr>
+                <w:sz w:val="20"/>
+                <w:szCs w:val="20"/>
+              </w:rPr>
+              <w:t>Tên khách hàng</w:t>
+            </w:r>
+          </w:p>
+        </w:tc>
+        <w:tc>
+          <w:tcPr>
+            <w:tcW w:w="1336" w:type="dxa"/>
+            <w:vAlign w:val="center"/>
+          </w:tcPr>
+          <w:p>
+            <w:pPr>
+              <w:jc w:val="center"/>
+              <w:rPr>
+                <w:sz w:val="20"/>
+                <w:szCs w:val="20"/>
+              </w:rPr>
+            </w:pPr>
+            <w:r>
+              <w:rPr>
+                <w:sz w:val="20"/>
+                <w:szCs w:val="20"/>
+              </w:rPr>
+              <w:t>Text box</w:t>
+            </w:r>
+          </w:p>
+        </w:tc>
+        <w:tc>
+          <w:tcPr>
+            <w:tcW w:w="1336" w:type="dxa"/>
+            <w:vAlign w:val="center"/>
+          </w:tcPr>
+          <w:p>
+            <w:pPr>
+              <w:jc w:val="center"/>
+              <w:rPr>
+                <w:sz w:val="20"/>
+                <w:szCs w:val="20"/>
+              </w:rPr>
+            </w:pPr>
+            <w:r>
+              <w:rPr>
+                <w:sz w:val="20"/>
+                <w:szCs w:val="20"/>
+              </w:rPr>
+              <w:t>Có</w:t>
+            </w:r>
+          </w:p>
+        </w:tc>
+        <w:tc>
+          <w:tcPr>
+            <w:tcW w:w="1336" w:type="dxa"/>
+            <w:vAlign w:val="center"/>
+          </w:tcPr>
+          <w:p>
+            <w:pPr>
+              <w:jc w:val="center"/>
+              <w:rPr>
+                <w:sz w:val="20"/>
+                <w:szCs w:val="20"/>
+              </w:rPr>
+            </w:pPr>
+            <w:r>
+              <w:rPr>
+                <w:sz w:val="20"/>
+                <w:szCs w:val="20"/>
+              </w:rPr>
+              <w:t>String</w:t>
+            </w:r>
+          </w:p>
+        </w:tc>
+        <w:tc>
+          <w:tcPr>
+            <w:tcW w:w="1336" w:type="dxa"/>
+            <w:vAlign w:val="center"/>
+          </w:tcPr>
+          <w:p>
+            <w:pPr>
+              <w:jc w:val="center"/>
+              <w:rPr>
+                <w:sz w:val="20"/>
+                <w:szCs w:val="20"/>
+              </w:rPr>
+            </w:pPr>
+            <w:r>
+              <w:rPr>
+                <w:sz w:val="20"/>
+                <w:szCs w:val="20"/>
+              </w:rPr>
+              <w:t>Trống</w:t>
+            </w:r>
+          </w:p>
+        </w:tc>
+        <w:tc>
+          <w:tcPr>
+            <w:tcW w:w="1336" w:type="dxa"/>
+            <w:vAlign w:val="center"/>
+          </w:tcPr>
+          <w:p>
+            <w:pPr>
+              <w:jc w:val="center"/>
+              <w:rPr>
+                <w:sz w:val="20"/>
+                <w:szCs w:val="20"/>
+              </w:rPr>
+            </w:pPr>
+            <w:r>
+              <w:rPr>
+                <w:sz w:val="20"/>
+                <w:szCs w:val="20"/>
+              </w:rPr>
+              <w:t>Dùng để hiển thị tên khách hàng</w:t>
+            </w:r>
+          </w:p>
+        </w:tc>
+      </w:tr>
+      <w:tr>
+        <w:tc>
+          <w:tcPr>
+            <w:tcW w:w="1335" w:type="dxa"/>
+            <w:vAlign w:val="center"/>
+          </w:tcPr>
+          <w:p>
+            <w:pPr>
+              <w:jc w:val="center"/>
+              <w:rPr>
+                <w:b/>
+                <w:bCs/>
+                <w:sz w:val="20"/>
+                <w:szCs w:val="20"/>
+              </w:rPr>
+            </w:pPr>
+            <w:r>
+              <w:rPr>
+                <w:b/>
+                <w:bCs/>
+                <w:sz w:val="20"/>
+                <w:szCs w:val="20"/>
+              </w:rPr>
+              <w:lastRenderedPageBreak/>
+              <w:t>3</w:t>
+            </w:r>
+          </w:p>
+        </w:tc>
+        <w:tc>
+          <w:tcPr>
+            <w:tcW w:w="1335" w:type="dxa"/>
+            <w:vAlign w:val="center"/>
+          </w:tcPr>
+          <w:p>
+            <w:pPr>
+              <w:rPr>
+                <w:sz w:val="20"/>
+                <w:szCs w:val="20"/>
+              </w:rPr>
+            </w:pPr>
+            <w:r>
+              <w:rPr>
+                <w:sz w:val="20"/>
+                <w:szCs w:val="20"/>
+              </w:rPr>
+              <w:t>Tên Sản phẩm</w:t>
+            </w:r>
+          </w:p>
+        </w:tc>
+        <w:tc>
+          <w:tcPr>
+            <w:tcW w:w="1336" w:type="dxa"/>
+            <w:vAlign w:val="center"/>
+          </w:tcPr>
+          <w:p>
+            <w:pPr>
+              <w:jc w:val="center"/>
+              <w:rPr>
+                <w:sz w:val="20"/>
+                <w:szCs w:val="20"/>
+              </w:rPr>
+            </w:pPr>
+            <w:r>
+              <w:rPr>
+                <w:sz w:val="20"/>
+                <w:szCs w:val="20"/>
+              </w:rPr>
+              <w:t>Texbox</w:t>
+            </w:r>
+          </w:p>
+        </w:tc>
+        <w:tc>
+          <w:tcPr>
+            <w:tcW w:w="1336" w:type="dxa"/>
+            <w:vAlign w:val="center"/>
+          </w:tcPr>
+          <w:p>
+            <w:pPr>
+              <w:jc w:val="center"/>
+              <w:rPr>
+                <w:sz w:val="20"/>
+                <w:szCs w:val="20"/>
+              </w:rPr>
+            </w:pPr>
+            <w:r>
+              <w:rPr>
+                <w:sz w:val="20"/>
+                <w:szCs w:val="20"/>
+              </w:rPr>
+              <w:t>Có</w:t>
+            </w:r>
+          </w:p>
+        </w:tc>
+        <w:tc>
+          <w:tcPr>
+            <w:tcW w:w="1336" w:type="dxa"/>
+            <w:vAlign w:val="center"/>
+          </w:tcPr>
+          <w:p>
+            <w:pPr>
+              <w:jc w:val="center"/>
+              <w:rPr>
+                <w:sz w:val="20"/>
+                <w:szCs w:val="20"/>
+              </w:rPr>
+            </w:pPr>
+            <w:r>
+              <w:rPr>
+                <w:sz w:val="20"/>
+                <w:szCs w:val="20"/>
+              </w:rPr>
+              <w:t>String</w:t>
+            </w:r>
+          </w:p>
+        </w:tc>
+        <w:tc>
+          <w:tcPr>
+            <w:tcW w:w="1336" w:type="dxa"/>
+            <w:vAlign w:val="center"/>
+          </w:tcPr>
+          <w:p>
+            <w:pPr>
+              <w:jc w:val="center"/>
+              <w:rPr>
+                <w:sz w:val="20"/>
+                <w:szCs w:val="20"/>
+              </w:rPr>
+            </w:pPr>
+            <w:r>
+              <w:rPr>
+                <w:sz w:val="20"/>
+                <w:szCs w:val="20"/>
+              </w:rPr>
+              <w:t>Trống</w:t>
+            </w:r>
+          </w:p>
+        </w:tc>
+        <w:tc>
+          <w:tcPr>
+            <w:tcW w:w="1336" w:type="dxa"/>
+            <w:vAlign w:val="center"/>
+          </w:tcPr>
+          <w:p>
+            <w:pPr>
+              <w:jc w:val="center"/>
+              <w:rPr>
+                <w:sz w:val="20"/>
+                <w:szCs w:val="20"/>
+              </w:rPr>
+            </w:pPr>
+            <w:r>
+              <w:rPr>
+                <w:sz w:val="20"/>
+                <w:szCs w:val="20"/>
+              </w:rPr>
+              <w:t>Dùng để hiển thị tên sản phẩm</w:t>
+            </w:r>
+          </w:p>
+        </w:tc>
+      </w:tr>
+      <w:tr>
+        <w:tc>
+          <w:tcPr>
+            <w:tcW w:w="1335" w:type="dxa"/>
+            <w:vAlign w:val="center"/>
+          </w:tcPr>
+          <w:p>
+            <w:pPr>
+              <w:jc w:val="center"/>
+              <w:rPr>
+                <w:b/>
+                <w:bCs/>
+                <w:sz w:val="20"/>
+                <w:szCs w:val="20"/>
+              </w:rPr>
+            </w:pPr>
+            <w:r>
+              <w:rPr>
+                <w:b/>
+                <w:bCs/>
+                <w:sz w:val="20"/>
+                <w:szCs w:val="20"/>
+              </w:rPr>
+              <w:t>4</w:t>
+            </w:r>
+          </w:p>
+        </w:tc>
+        <w:tc>
+          <w:tcPr>
+            <w:tcW w:w="1335" w:type="dxa"/>
+            <w:vAlign w:val="center"/>
+          </w:tcPr>
+          <w:p>
+            <w:pPr>
+              <w:rPr>
+                <w:sz w:val="20"/>
+                <w:szCs w:val="20"/>
+              </w:rPr>
+            </w:pPr>
+            <w:r>
+              <w:rPr>
+                <w:sz w:val="20"/>
+                <w:szCs w:val="20"/>
+              </w:rPr>
+              <w:t>Số lượng</w:t>
+            </w:r>
+          </w:p>
+        </w:tc>
+        <w:tc>
+          <w:tcPr>
+            <w:tcW w:w="1336" w:type="dxa"/>
+            <w:vAlign w:val="center"/>
+          </w:tcPr>
+          <w:p>
+            <w:pPr>
+              <w:jc w:val="center"/>
+              <w:rPr>
+                <w:sz w:val="20"/>
+                <w:szCs w:val="20"/>
+              </w:rPr>
+            </w:pPr>
+            <w:r>
+              <w:rPr>
+                <w:sz w:val="20"/>
+                <w:szCs w:val="20"/>
+              </w:rPr>
+              <w:t>Texbox</w:t>
+            </w:r>
+          </w:p>
+        </w:tc>
+        <w:tc>
+          <w:tcPr>
+            <w:tcW w:w="1336" w:type="dxa"/>
+            <w:vAlign w:val="center"/>
+          </w:tcPr>
+          <w:p>
+            <w:pPr>
+              <w:jc w:val="center"/>
+              <w:rPr>
+                <w:sz w:val="20"/>
+                <w:szCs w:val="20"/>
+              </w:rPr>
+            </w:pPr>
+            <w:r>
+              <w:rPr>
+                <w:sz w:val="20"/>
+                <w:szCs w:val="20"/>
+              </w:rPr>
+              <w:t xml:space="preserve">Có </w:t>
+            </w:r>
+          </w:p>
+        </w:tc>
+        <w:tc>
+          <w:tcPr>
+            <w:tcW w:w="1336" w:type="dxa"/>
+            <w:vAlign w:val="center"/>
+          </w:tcPr>
+          <w:p>
+            <w:pPr>
+              <w:jc w:val="center"/>
+              <w:rPr>
+                <w:sz w:val="20"/>
+                <w:szCs w:val="20"/>
+              </w:rPr>
+            </w:pPr>
+            <w:r>
+              <w:rPr>
+                <w:sz w:val="20"/>
+                <w:szCs w:val="20"/>
+              </w:rPr>
+              <w:t>Int</w:t>
+            </w:r>
+          </w:p>
+        </w:tc>
+        <w:tc>
+          <w:tcPr>
+            <w:tcW w:w="1336" w:type="dxa"/>
+            <w:vAlign w:val="center"/>
+          </w:tcPr>
+          <w:p>
+            <w:pPr>
+              <w:jc w:val="center"/>
+              <w:rPr>
+                <w:sz w:val="20"/>
+                <w:szCs w:val="20"/>
+              </w:rPr>
+            </w:pPr>
+            <w:r>
+              <w:rPr>
+                <w:sz w:val="20"/>
+                <w:szCs w:val="20"/>
+              </w:rPr>
+              <w:t>Trống</w:t>
+            </w:r>
+          </w:p>
+        </w:tc>
+        <w:tc>
+          <w:tcPr>
+            <w:tcW w:w="1336" w:type="dxa"/>
+            <w:vAlign w:val="center"/>
+          </w:tcPr>
+          <w:p>
+            <w:pPr>
+              <w:jc w:val="center"/>
+              <w:rPr>
+                <w:sz w:val="20"/>
+                <w:szCs w:val="20"/>
+              </w:rPr>
+            </w:pPr>
+            <w:r>
+              <w:rPr>
+                <w:sz w:val="20"/>
+                <w:szCs w:val="20"/>
+              </w:rPr>
+              <w:t>Nhập số lượng sản phẩm muốn thêm vào giỏ hàng</w:t>
+            </w:r>
+          </w:p>
+        </w:tc>
+      </w:tr>
+      <w:tr>
+        <w:tc>
+          <w:tcPr>
+            <w:tcW w:w="1335" w:type="dxa"/>
+            <w:vAlign w:val="center"/>
+          </w:tcPr>
+          <w:p>
+            <w:pPr>
+              <w:jc w:val="center"/>
+              <w:rPr>
+                <w:b/>
+                <w:bCs/>
+                <w:sz w:val="20"/>
+                <w:szCs w:val="20"/>
+              </w:rPr>
+            </w:pPr>
+            <w:r>
+              <w:rPr>
+                <w:b/>
+                <w:bCs/>
+                <w:sz w:val="20"/>
+                <w:szCs w:val="20"/>
+              </w:rPr>
+              <w:t>5</w:t>
+            </w:r>
+          </w:p>
+        </w:tc>
+        <w:tc>
+          <w:tcPr>
+            <w:tcW w:w="1335" w:type="dxa"/>
+            <w:vAlign w:val="center"/>
+          </w:tcPr>
+          <w:p>
+            <w:pPr>
+              <w:jc w:val="center"/>
+              <w:rPr>
+                <w:sz w:val="20"/>
+                <w:szCs w:val="20"/>
+              </w:rPr>
+            </w:pPr>
+            <w:r>
+              <w:rPr>
+                <w:sz w:val="20"/>
+                <w:szCs w:val="20"/>
+              </w:rPr>
+              <w:t>Loại</w:t>
+            </w:r>
+          </w:p>
+        </w:tc>
+        <w:tc>
+          <w:tcPr>
+            <w:tcW w:w="1336" w:type="dxa"/>
+            <w:vAlign w:val="center"/>
+          </w:tcPr>
+          <w:p>
+            <w:pPr>
+              <w:jc w:val="center"/>
+              <w:rPr>
+                <w:sz w:val="20"/>
+                <w:szCs w:val="20"/>
+              </w:rPr>
+            </w:pPr>
+            <w:r>
+              <w:rPr>
+                <w:sz w:val="20"/>
+                <w:szCs w:val="20"/>
+              </w:rPr>
+              <w:t>Combobox</w:t>
+            </w:r>
+          </w:p>
+        </w:tc>
+        <w:tc>
+          <w:tcPr>
+            <w:tcW w:w="1336" w:type="dxa"/>
+            <w:vAlign w:val="center"/>
+          </w:tcPr>
+          <w:p>
+            <w:pPr>
+              <w:jc w:val="center"/>
+              <w:rPr>
+                <w:sz w:val="20"/>
+                <w:szCs w:val="20"/>
+              </w:rPr>
+            </w:pPr>
+            <w:r>
+              <w:rPr>
+                <w:sz w:val="20"/>
+                <w:szCs w:val="20"/>
+              </w:rPr>
+              <w:t>Không hoặc có</w:t>
+            </w:r>
+          </w:p>
+        </w:tc>
+        <w:tc>
+          <w:tcPr>
+            <w:tcW w:w="1336" w:type="dxa"/>
+            <w:vAlign w:val="center"/>
+          </w:tcPr>
+          <w:p>
+            <w:pPr>
+              <w:jc w:val="center"/>
+              <w:rPr>
+                <w:sz w:val="20"/>
+                <w:szCs w:val="20"/>
+              </w:rPr>
+            </w:pPr>
+            <w:r>
+              <w:rPr>
+                <w:sz w:val="20"/>
+                <w:szCs w:val="20"/>
+              </w:rPr>
+              <w:t>Trống</w:t>
+            </w:r>
+          </w:p>
+        </w:tc>
+        <w:tc>
+          <w:tcPr>
+            <w:tcW w:w="1336" w:type="dxa"/>
+            <w:vAlign w:val="center"/>
+          </w:tcPr>
+          <w:p>
+            <w:pPr>
+              <w:jc w:val="center"/>
+              <w:rPr>
+                <w:sz w:val="20"/>
+                <w:szCs w:val="20"/>
+              </w:rPr>
+            </w:pPr>
+            <w:r>
+              <w:rPr>
+                <w:sz w:val="20"/>
+                <w:szCs w:val="20"/>
+              </w:rPr>
+              <w:t>Trống</w:t>
+            </w:r>
+          </w:p>
+        </w:tc>
+        <w:tc>
+          <w:tcPr>
+            <w:tcW w:w="1336" w:type="dxa"/>
+            <w:vAlign w:val="center"/>
+          </w:tcPr>
+          <w:p>
+            <w:pPr>
+              <w:jc w:val="center"/>
+              <w:rPr>
+                <w:sz w:val="20"/>
+                <w:szCs w:val="20"/>
+              </w:rPr>
+            </w:pPr>
+            <w:r>
+              <w:rPr>
+                <w:sz w:val="20"/>
+                <w:szCs w:val="20"/>
+              </w:rPr>
+              <w:t>Dùng để lọc danh sách sản phẩm theo loại</w:t>
+            </w:r>
+          </w:p>
+        </w:tc>
+      </w:tr>
+      <w:tr>
+        <w:tc>
+          <w:tcPr>
+            <w:tcW w:w="1335" w:type="dxa"/>
+            <w:vAlign w:val="center"/>
+          </w:tcPr>
+          <w:p>
+            <w:pPr>
+              <w:jc w:val="center"/>
+              <w:rPr>
+                <w:b/>
+                <w:bCs/>
+                <w:sz w:val="20"/>
+                <w:szCs w:val="20"/>
+              </w:rPr>
+            </w:pPr>
+            <w:r>
+              <w:rPr>
+                <w:b/>
+                <w:bCs/>
+                <w:sz w:val="20"/>
+                <w:szCs w:val="20"/>
+              </w:rPr>
+              <w:t>6</w:t>
+            </w:r>
+          </w:p>
+        </w:tc>
+        <w:tc>
+          <w:tcPr>
+            <w:tcW w:w="1335" w:type="dxa"/>
+            <w:vAlign w:val="center"/>
+          </w:tcPr>
+          <w:p>
+            <w:pPr>
+              <w:jc w:val="center"/>
+              <w:rPr>
+                <w:sz w:val="20"/>
+                <w:szCs w:val="20"/>
+              </w:rPr>
+            </w:pPr>
+            <w:r>
+              <w:rPr>
+                <w:sz w:val="20"/>
+                <w:szCs w:val="20"/>
+              </w:rPr>
+              <w:t>Nhà cung cấp</w:t>
+            </w:r>
+          </w:p>
+        </w:tc>
+        <w:tc>
+          <w:tcPr>
+            <w:tcW w:w="1336" w:type="dxa"/>
+            <w:vAlign w:val="center"/>
+          </w:tcPr>
+          <w:p>
+            <w:pPr>
+              <w:jc w:val="center"/>
+              <w:rPr>
+                <w:sz w:val="20"/>
+                <w:szCs w:val="20"/>
+              </w:rPr>
+            </w:pPr>
+            <w:r>
+              <w:rPr>
+                <w:sz w:val="20"/>
+                <w:szCs w:val="20"/>
+              </w:rPr>
+              <w:t>Combobox</w:t>
+            </w:r>
+          </w:p>
+        </w:tc>
+        <w:tc>
+          <w:tcPr>
+            <w:tcW w:w="1336" w:type="dxa"/>
+            <w:vAlign w:val="center"/>
+          </w:tcPr>
+          <w:p>
+            <w:pPr>
+              <w:jc w:val="center"/>
+              <w:rPr>
+                <w:sz w:val="20"/>
+                <w:szCs w:val="20"/>
+              </w:rPr>
+            </w:pPr>
+            <w:r>
+              <w:rPr>
+                <w:sz w:val="20"/>
+                <w:szCs w:val="20"/>
+              </w:rPr>
+              <w:t>Không hoặc có</w:t>
+            </w:r>
+          </w:p>
+        </w:tc>
+        <w:tc>
+          <w:tcPr>
+            <w:tcW w:w="1336" w:type="dxa"/>
+            <w:vAlign w:val="center"/>
+          </w:tcPr>
+          <w:p>
+            <w:pPr>
+              <w:jc w:val="center"/>
+              <w:rPr>
+                <w:sz w:val="20"/>
+                <w:szCs w:val="20"/>
+              </w:rPr>
+            </w:pPr>
+            <w:r>
+              <w:rPr>
+                <w:sz w:val="20"/>
+                <w:szCs w:val="20"/>
+              </w:rPr>
+              <w:t>Trống</w:t>
+            </w:r>
+          </w:p>
+        </w:tc>
+        <w:tc>
+          <w:tcPr>
+            <w:tcW w:w="1336" w:type="dxa"/>
+            <w:vAlign w:val="center"/>
+          </w:tcPr>
+          <w:p>
+            <w:pPr>
+              <w:jc w:val="center"/>
+              <w:rPr>
+                <w:sz w:val="20"/>
+                <w:szCs w:val="20"/>
+              </w:rPr>
+            </w:pPr>
+            <w:r>
+              <w:rPr>
+                <w:sz w:val="20"/>
+                <w:szCs w:val="20"/>
+              </w:rPr>
+              <w:t>Trống</w:t>
+            </w:r>
+          </w:p>
+        </w:tc>
+        <w:tc>
+          <w:tcPr>
+            <w:tcW w:w="1336" w:type="dxa"/>
+            <w:vAlign w:val="center"/>
+          </w:tcPr>
+          <w:p>
+            <w:pPr>
+              <w:jc w:val="center"/>
+              <w:rPr>
+                <w:sz w:val="20"/>
+                <w:szCs w:val="20"/>
+              </w:rPr>
+            </w:pPr>
+            <w:r>
+              <w:rPr>
+                <w:sz w:val="20"/>
+                <w:szCs w:val="20"/>
+              </w:rPr>
+              <w:t>Dùng để lọc danh sách sản phẩm theo nhà cung cấp</w:t>
+            </w:r>
+          </w:p>
+        </w:tc>
+      </w:tr>
+      <w:tr>
+        <w:tc>
+          <w:tcPr>
+            <w:tcW w:w="1335" w:type="dxa"/>
+            <w:vAlign w:val="center"/>
+          </w:tcPr>
+          <w:p>
+            <w:pPr>
+              <w:jc w:val="center"/>
+              <w:rPr>
+                <w:b/>
+                <w:bCs/>
+                <w:sz w:val="20"/>
+                <w:szCs w:val="20"/>
+              </w:rPr>
+            </w:pPr>
+            <w:r>
+              <w:rPr>
+                <w:b/>
+                <w:bCs/>
+                <w:sz w:val="20"/>
+                <w:szCs w:val="20"/>
+              </w:rPr>
+              <w:t>7</w:t>
+            </w:r>
+          </w:p>
+        </w:tc>
+        <w:tc>
+          <w:tcPr>
+            <w:tcW w:w="1335" w:type="dxa"/>
+            <w:vAlign w:val="center"/>
+          </w:tcPr>
+          <w:p>
+            <w:pPr>
+              <w:jc w:val="center"/>
+              <w:rPr>
+                <w:sz w:val="20"/>
+                <w:szCs w:val="20"/>
+              </w:rPr>
+            </w:pPr>
+            <w:r>
+              <w:rPr>
+                <w:sz w:val="20"/>
+                <w:szCs w:val="20"/>
+              </w:rPr>
+              <w:t>Tiền khách trả</w:t>
+            </w:r>
+          </w:p>
+        </w:tc>
+        <w:tc>
+          <w:tcPr>
+            <w:tcW w:w="1336" w:type="dxa"/>
+            <w:vAlign w:val="center"/>
+          </w:tcPr>
+          <w:p>
+            <w:pPr>
+              <w:jc w:val="center"/>
+              <w:rPr>
+                <w:sz w:val="20"/>
+                <w:szCs w:val="20"/>
+              </w:rPr>
+            </w:pPr>
+            <w:r>
+              <w:rPr>
+                <w:sz w:val="20"/>
+                <w:szCs w:val="20"/>
+              </w:rPr>
+              <w:t>TextBox</w:t>
+            </w:r>
+          </w:p>
+        </w:tc>
+        <w:tc>
+          <w:tcPr>
+            <w:tcW w:w="1336" w:type="dxa"/>
+            <w:vAlign w:val="center"/>
+          </w:tcPr>
+          <w:p>
+            <w:pPr>
+              <w:jc w:val="center"/>
+              <w:rPr>
+                <w:sz w:val="20"/>
+                <w:szCs w:val="20"/>
+              </w:rPr>
+            </w:pPr>
+            <w:r>
+              <w:rPr>
+                <w:sz w:val="20"/>
+                <w:szCs w:val="20"/>
+              </w:rPr>
+              <w:t>Có</w:t>
+            </w:r>
+          </w:p>
+        </w:tc>
+        <w:tc>
+          <w:tcPr>
+            <w:tcW w:w="1336" w:type="dxa"/>
+            <w:vAlign w:val="center"/>
+          </w:tcPr>
+          <w:p>
+            <w:pPr>
+              <w:jc w:val="center"/>
+              <w:rPr>
+                <w:sz w:val="20"/>
+                <w:szCs w:val="20"/>
+              </w:rPr>
+            </w:pPr>
+            <w:r>
+              <w:rPr>
+                <w:sz w:val="20"/>
+                <w:szCs w:val="20"/>
+              </w:rPr>
+              <w:t>float</w:t>
+            </w:r>
+          </w:p>
+        </w:tc>
+        <w:tc>
+          <w:tcPr>
+            <w:tcW w:w="1336" w:type="dxa"/>
+            <w:vAlign w:val="center"/>
+          </w:tcPr>
+          <w:p>
+            <w:pPr>
+              <w:jc w:val="center"/>
+              <w:rPr>
+                <w:sz w:val="20"/>
+                <w:szCs w:val="20"/>
+              </w:rPr>
+            </w:pPr>
+            <w:r>
+              <w:rPr>
+                <w:sz w:val="20"/>
+                <w:szCs w:val="20"/>
+              </w:rPr>
+              <w:t>Trống</w:t>
+            </w:r>
+          </w:p>
+        </w:tc>
+        <w:tc>
+          <w:tcPr>
+            <w:tcW w:w="1336" w:type="dxa"/>
+            <w:vAlign w:val="center"/>
+          </w:tcPr>
+          <w:p>
+            <w:pPr>
+              <w:jc w:val="center"/>
+              <w:rPr>
+                <w:sz w:val="20"/>
+                <w:szCs w:val="20"/>
+              </w:rPr>
+            </w:pPr>
+            <w:r>
+              <w:rPr>
+                <w:sz w:val="20"/>
+                <w:szCs w:val="20"/>
+              </w:rPr>
+              <w:t>Nhập tiền khách trả</w:t>
+            </w:r>
+          </w:p>
+        </w:tc>
+      </w:tr>
+      <w:tr>
+        <w:tc>
+          <w:tcPr>
+            <w:tcW w:w="1335" w:type="dxa"/>
+            <w:vAlign w:val="center"/>
+          </w:tcPr>
+          <w:p>
+            <w:pPr>
+              <w:jc w:val="center"/>
+              <w:rPr>
+                <w:b/>
+                <w:bCs/>
+                <w:sz w:val="20"/>
+                <w:szCs w:val="20"/>
+              </w:rPr>
+            </w:pPr>
+            <w:r>
+              <w:rPr>
+                <w:b/>
+                <w:bCs/>
+                <w:sz w:val="20"/>
+                <w:szCs w:val="20"/>
+              </w:rPr>
+              <w:t>8</w:t>
+            </w:r>
+          </w:p>
+        </w:tc>
+        <w:tc>
+          <w:tcPr>
+            <w:tcW w:w="1335" w:type="dxa"/>
+            <w:vAlign w:val="center"/>
+          </w:tcPr>
+          <w:p>
+            <w:pPr>
+              <w:jc w:val="center"/>
+              <w:rPr>
+                <w:sz w:val="20"/>
+                <w:szCs w:val="20"/>
+              </w:rPr>
+            </w:pPr>
+            <w:r>
+              <w:rPr>
+                <w:sz w:val="20"/>
+                <w:szCs w:val="20"/>
+              </w:rPr>
+              <w:t>Tiền thừa</w:t>
+            </w:r>
+          </w:p>
+        </w:tc>
+        <w:tc>
+          <w:tcPr>
+            <w:tcW w:w="1336" w:type="dxa"/>
+            <w:vAlign w:val="center"/>
+          </w:tcPr>
+          <w:p>
+            <w:pPr>
+              <w:jc w:val="center"/>
+              <w:rPr>
+                <w:sz w:val="20"/>
+                <w:szCs w:val="20"/>
+              </w:rPr>
+            </w:pPr>
+            <w:r>
+              <w:rPr>
+                <w:sz w:val="20"/>
+                <w:szCs w:val="20"/>
+              </w:rPr>
+              <w:t>TextBox</w:t>
+            </w:r>
+          </w:p>
+        </w:tc>
+        <w:tc>
+          <w:tcPr>
+            <w:tcW w:w="1336" w:type="dxa"/>
+            <w:vAlign w:val="center"/>
+          </w:tcPr>
+          <w:p>
+            <w:pPr>
+              <w:jc w:val="center"/>
+              <w:rPr>
+                <w:sz w:val="20"/>
+                <w:szCs w:val="20"/>
+              </w:rPr>
+            </w:pPr>
+            <w:r>
+              <w:rPr>
+                <w:sz w:val="20"/>
+                <w:szCs w:val="20"/>
+              </w:rPr>
+              <w:t>Có</w:t>
+            </w:r>
+          </w:p>
+        </w:tc>
+        <w:tc>
+          <w:tcPr>
+            <w:tcW w:w="1336" w:type="dxa"/>
+            <w:vAlign w:val="center"/>
+          </w:tcPr>
+          <w:p>
+            <w:pPr>
+              <w:jc w:val="center"/>
+              <w:rPr>
+                <w:sz w:val="20"/>
+                <w:szCs w:val="20"/>
+              </w:rPr>
+            </w:pPr>
+            <w:r>
+              <w:rPr>
+                <w:sz w:val="20"/>
+                <w:szCs w:val="20"/>
+              </w:rPr>
+              <w:t>float</w:t>
+            </w:r>
+          </w:p>
+        </w:tc>
+        <w:tc>
+          <w:tcPr>
+            <w:tcW w:w="1336" w:type="dxa"/>
+            <w:vAlign w:val="center"/>
+          </w:tcPr>
+          <w:p>
+            <w:pPr>
+              <w:jc w:val="center"/>
+              <w:rPr>
+                <w:sz w:val="20"/>
+                <w:szCs w:val="20"/>
+              </w:rPr>
+            </w:pPr>
+            <w:r>
+              <w:rPr>
+                <w:sz w:val="20"/>
+                <w:szCs w:val="20"/>
+              </w:rPr>
+              <w:t>Trống</w:t>
+            </w:r>
+          </w:p>
+        </w:tc>
+        <w:tc>
+          <w:tcPr>
+            <w:tcW w:w="1336" w:type="dxa"/>
+            <w:vAlign w:val="center"/>
+          </w:tcPr>
+          <w:p>
+            <w:pPr>
+              <w:jc w:val="center"/>
+              <w:rPr>
+                <w:sz w:val="20"/>
+                <w:szCs w:val="20"/>
+              </w:rPr>
+            </w:pPr>
+            <w:r>
+              <w:rPr>
+                <w:sz w:val="20"/>
+                <w:szCs w:val="20"/>
+              </w:rPr>
+              <w:t>Hiển thị tiền thừa của khách</w:t>
+            </w:r>
+          </w:p>
+        </w:tc>
+      </w:tr>
+      <w:tr>
+        <w:tc>
+          <w:tcPr>
+            <w:tcW w:w="1335" w:type="dxa"/>
+            <w:vAlign w:val="center"/>
+          </w:tcPr>
+          <w:p>
+            <w:pPr>
+              <w:jc w:val="center"/>
+              <w:rPr>
+                <w:b/>
+                <w:bCs/>
+                <w:sz w:val="20"/>
+                <w:szCs w:val="20"/>
+              </w:rPr>
+            </w:pPr>
+            <w:r>
+              <w:rPr>
+                <w:b/>
+                <w:bCs/>
+                <w:sz w:val="20"/>
+                <w:szCs w:val="20"/>
+              </w:rPr>
+              <w:t>9</w:t>
+            </w:r>
+          </w:p>
+        </w:tc>
+        <w:tc>
+          <w:tcPr>
+            <w:tcW w:w="1335" w:type="dxa"/>
+            <w:vAlign w:val="center"/>
+          </w:tcPr>
+          <w:p>
+            <w:pPr>
+              <w:jc w:val="center"/>
+              <w:rPr>
+                <w:sz w:val="20"/>
+                <w:szCs w:val="20"/>
+              </w:rPr>
+            </w:pPr>
+            <w:r>
+              <w:rPr>
+                <w:sz w:val="20"/>
+                <w:szCs w:val="20"/>
+              </w:rPr>
+              <w:t>Thanh toán</w:t>
+            </w:r>
+          </w:p>
+        </w:tc>
+        <w:tc>
+          <w:tcPr>
+            <w:tcW w:w="1336" w:type="dxa"/>
+            <w:vAlign w:val="center"/>
+          </w:tcPr>
+          <w:p>
+            <w:pPr>
+              <w:jc w:val="center"/>
+              <w:rPr>
+                <w:sz w:val="20"/>
+                <w:szCs w:val="20"/>
+              </w:rPr>
+            </w:pPr>
+            <w:r>
+              <w:rPr>
+                <w:sz w:val="20"/>
+                <w:szCs w:val="20"/>
+              </w:rPr>
+              <w:t>Button</w:t>
+            </w:r>
+          </w:p>
+        </w:tc>
+        <w:tc>
+          <w:tcPr>
+            <w:tcW w:w="1336" w:type="dxa"/>
+            <w:vAlign w:val="center"/>
+          </w:tcPr>
+          <w:p>
+            <w:pPr>
+              <w:jc w:val="center"/>
+              <w:rPr>
+                <w:sz w:val="20"/>
+                <w:szCs w:val="20"/>
+              </w:rPr>
+            </w:pPr>
+            <w:r>
+              <w:rPr>
+                <w:sz w:val="20"/>
+                <w:szCs w:val="20"/>
+              </w:rPr>
+              <w:t>Không</w:t>
+            </w:r>
+          </w:p>
+        </w:tc>
+        <w:tc>
+          <w:tcPr>
+            <w:tcW w:w="1336" w:type="dxa"/>
+            <w:vAlign w:val="center"/>
+          </w:tcPr>
+          <w:p>
+            <w:pPr>
+              <w:jc w:val="center"/>
+              <w:rPr>
+                <w:sz w:val="20"/>
+                <w:szCs w:val="20"/>
+              </w:rPr>
+            </w:pPr>
+            <w:r>
+              <w:rPr>
+                <w:sz w:val="20"/>
+                <w:szCs w:val="20"/>
+              </w:rPr>
+              <w:t>Trống</w:t>
+            </w:r>
+          </w:p>
+        </w:tc>
+        <w:tc>
+          <w:tcPr>
+            <w:tcW w:w="1336" w:type="dxa"/>
+            <w:vAlign w:val="center"/>
+          </w:tcPr>
+          <w:p>
+            <w:pPr>
+              <w:jc w:val="center"/>
+              <w:rPr>
+                <w:sz w:val="20"/>
+                <w:szCs w:val="20"/>
+              </w:rPr>
+            </w:pPr>
+            <w:r>
+              <w:rPr>
+                <w:sz w:val="20"/>
+                <w:szCs w:val="20"/>
+              </w:rPr>
+              <w:t>Trống</w:t>
+            </w:r>
+          </w:p>
+        </w:tc>
+        <w:tc>
+          <w:tcPr>
+            <w:tcW w:w="1336" w:type="dxa"/>
+            <w:vAlign w:val="center"/>
+          </w:tcPr>
+          <w:p>
+            <w:pPr>
+              <w:jc w:val="center"/>
+              <w:rPr>
+                <w:sz w:val="20"/>
+                <w:szCs w:val="20"/>
+              </w:rPr>
+            </w:pPr>
+            <w:r>
+              <w:rPr>
+                <w:sz w:val="20"/>
+                <w:szCs w:val="20"/>
+              </w:rPr>
+              <w:t>Thanh toán hóa đơn</w:t>
+            </w:r>
+          </w:p>
+        </w:tc>
+      </w:tr>
+      <w:tr>
+        <w:tc>
+          <w:tcPr>
+            <w:tcW w:w="1335" w:type="dxa"/>
+            <w:vAlign w:val="center"/>
+          </w:tcPr>
+          <w:p>
+            <w:pPr>
+              <w:jc w:val="center"/>
+              <w:rPr>
+                <w:b/>
+                <w:bCs/>
+                <w:sz w:val="20"/>
+                <w:szCs w:val="20"/>
+              </w:rPr>
+            </w:pPr>
+            <w:r>
+              <w:rPr>
+                <w:b/>
+                <w:bCs/>
+                <w:sz w:val="20"/>
+                <w:szCs w:val="20"/>
+              </w:rPr>
+              <w:t>10</w:t>
+            </w:r>
+          </w:p>
+        </w:tc>
+        <w:tc>
+          <w:tcPr>
+            <w:tcW w:w="1335" w:type="dxa"/>
+            <w:vAlign w:val="center"/>
+          </w:tcPr>
+          <w:p>
+            <w:pPr>
+              <w:jc w:val="center"/>
+              <w:rPr>
+                <w:sz w:val="20"/>
+                <w:szCs w:val="20"/>
+              </w:rPr>
+            </w:pPr>
+            <w:r>
+              <w:rPr>
+                <w:sz w:val="20"/>
+                <w:szCs w:val="20"/>
+              </w:rPr>
+              <w:t>Hủy</w:t>
+            </w:r>
+          </w:p>
+        </w:tc>
+        <w:tc>
+          <w:tcPr>
+            <w:tcW w:w="1336" w:type="dxa"/>
+            <w:vAlign w:val="center"/>
+          </w:tcPr>
+          <w:p>
+            <w:pPr>
+              <w:jc w:val="center"/>
+              <w:rPr>
+                <w:sz w:val="20"/>
+                <w:szCs w:val="20"/>
+              </w:rPr>
+            </w:pPr>
+            <w:r>
+              <w:rPr>
+                <w:sz w:val="20"/>
+                <w:szCs w:val="20"/>
+              </w:rPr>
+              <w:t>Button</w:t>
+            </w:r>
+          </w:p>
+        </w:tc>
+        <w:tc>
+          <w:tcPr>
+            <w:tcW w:w="1336" w:type="dxa"/>
+            <w:vAlign w:val="center"/>
+          </w:tcPr>
+          <w:p>
+            <w:pPr>
+              <w:jc w:val="center"/>
+              <w:rPr>
+                <w:sz w:val="20"/>
+                <w:szCs w:val="20"/>
+              </w:rPr>
+            </w:pPr>
+            <w:r>
+              <w:rPr>
+                <w:sz w:val="20"/>
+                <w:szCs w:val="20"/>
+              </w:rPr>
+              <w:t>Không</w:t>
+            </w:r>
+          </w:p>
+        </w:tc>
+        <w:tc>
+          <w:tcPr>
+            <w:tcW w:w="1336" w:type="dxa"/>
+            <w:vAlign w:val="center"/>
+          </w:tcPr>
+          <w:p>
+            <w:pPr>
+              <w:jc w:val="center"/>
+              <w:rPr>
+                <w:sz w:val="20"/>
+                <w:szCs w:val="20"/>
+              </w:rPr>
+            </w:pPr>
+            <w:r>
+              <w:rPr>
+                <w:sz w:val="20"/>
+                <w:szCs w:val="20"/>
+              </w:rPr>
+              <w:t>Trống</w:t>
+            </w:r>
+          </w:p>
+        </w:tc>
+        <w:tc>
+          <w:tcPr>
+            <w:tcW w:w="1336" w:type="dxa"/>
+            <w:vAlign w:val="center"/>
+          </w:tcPr>
+          <w:p>
+            <w:pPr>
+              <w:jc w:val="center"/>
+              <w:rPr>
+                <w:sz w:val="20"/>
+                <w:szCs w:val="20"/>
+              </w:rPr>
+            </w:pPr>
+            <w:r>
+              <w:rPr>
+                <w:sz w:val="20"/>
+                <w:szCs w:val="20"/>
+              </w:rPr>
+              <w:t>Trống</w:t>
+            </w:r>
+          </w:p>
+        </w:tc>
+        <w:tc>
+          <w:tcPr>
+            <w:tcW w:w="1336" w:type="dxa"/>
+            <w:vAlign w:val="center"/>
+          </w:tcPr>
+          <w:p>
+            <w:pPr>
+              <w:jc w:val="center"/>
+              <w:rPr>
+                <w:sz w:val="20"/>
+                <w:szCs w:val="20"/>
+              </w:rPr>
+            </w:pPr>
+            <w:r>
+              <w:rPr>
+                <w:sz w:val="20"/>
+                <w:szCs w:val="20"/>
+              </w:rPr>
+              <w:t>Làm mới giỏ hàng</w:t>
+            </w:r>
+          </w:p>
+        </w:tc>
+      </w:tr>
+    </w:tbl>
+    <w:p>
+      <w:pPr>
+        <w:rPr>
+          <w:b/>
+        </w:rPr>
+      </w:pPr>
+    </w:p>
+    <w:p>
+      <w:pPr>
+        <w:rPr>
+          <w:b/>
+        </w:rPr>
+      </w:pPr>
+      <w:r>
+        <w:rPr>
+          <w:b/>
+        </w:rPr>
+        <w:t>Work flow</w:t>
+      </w:r>
+    </w:p>
+    <w:tbl>
+      <w:tblPr>
+        <w:tblStyle w:val="TableGrid"/>
+        <w:tblW w:w="0" w:type="auto"/>
+        <w:tblLook w:val="04A0" w:firstRow="1" w:lastRow="0" w:firstColumn="1" w:lastColumn="0" w:noHBand="0" w:noVBand="1"/>
+      </w:tblPr>
+      <w:tblGrid>
+        <w:gridCol w:w="3116"/>
+        <w:gridCol w:w="3117"/>
+        <w:gridCol w:w="3117"/>
+      </w:tblGrid>
+      <w:tr>
+        <w:tc>
+          <w:tcPr>
+            <w:tcW w:w="3116" w:type="dxa"/>
+            <w:shd w:val="clear" w:color="auto" w:fill="C5E0B3" w:themeFill="accent6" w:themeFillTint="66"/>
+            <w:vAlign w:val="center"/>
+          </w:tcPr>
+          <w:p>
+            <w:pPr>
+              <w:jc w:val="center"/>
+              <w:rPr>
+                <w:b/>
+                <w:bCs/>
+                <w:sz w:val="20"/>
+                <w:szCs w:val="20"/>
+              </w:rPr>
+            </w:pPr>
+            <w:r>
+              <w:rPr>
+                <w:b/>
+                <w:bCs/>
+                <w:sz w:val="20"/>
+                <w:szCs w:val="20"/>
+              </w:rPr>
+              <w:t>Kịch bản</w:t>
+            </w:r>
+          </w:p>
+        </w:tc>
+        <w:tc>
+          <w:tcPr>
+            <w:tcW w:w="3117" w:type="dxa"/>
+            <w:shd w:val="clear" w:color="auto" w:fill="C5E0B3" w:themeFill="accent6" w:themeFillTint="66"/>
+            <w:vAlign w:val="center"/>
+          </w:tcPr>
+          <w:p>
+            <w:pPr>
+              <w:jc w:val="center"/>
+              <w:rPr>
+                <w:b/>
+                <w:bCs/>
+                <w:sz w:val="20"/>
+                <w:szCs w:val="20"/>
+              </w:rPr>
+            </w:pPr>
+            <w:r>
+              <w:rPr>
+                <w:b/>
+                <w:bCs/>
+                <w:sz w:val="20"/>
+                <w:szCs w:val="20"/>
+              </w:rPr>
+              <w:t>Hành động</w:t>
+            </w:r>
+          </w:p>
+        </w:tc>
+        <w:tc>
+          <w:tcPr>
+            <w:tcW w:w="3117" w:type="dxa"/>
+            <w:shd w:val="clear" w:color="auto" w:fill="C5E0B3" w:themeFill="accent6" w:themeFillTint="66"/>
+            <w:vAlign w:val="center"/>
+          </w:tcPr>
+          <w:p>
+            <w:pPr>
+              <w:jc w:val="center"/>
+              <w:rPr>
+                <w:b/>
+                <w:bCs/>
+                <w:sz w:val="20"/>
+                <w:szCs w:val="20"/>
+              </w:rPr>
+            </w:pPr>
+            <w:r>
+              <w:rPr>
+                <w:b/>
+                <w:bCs/>
+                <w:sz w:val="20"/>
+                <w:szCs w:val="20"/>
+              </w:rPr>
+              <w:t>Hệ thống phản hồi</w:t>
+            </w:r>
+          </w:p>
+        </w:tc>
+      </w:tr>
+      <w:tr>
+        <w:tc>
+          <w:tcPr>
+            <w:tcW w:w="3116" w:type="dxa"/>
+            <w:vAlign w:val="center"/>
+          </w:tcPr>
+          <w:p>
+            <w:pPr>
+              <w:jc w:val="center"/>
+              <w:rPr>
+                <w:b/>
+                <w:bCs/>
+                <w:sz w:val="20"/>
+                <w:szCs w:val="20"/>
+              </w:rPr>
+            </w:pPr>
+            <w:r>
+              <w:rPr>
+                <w:b/>
+                <w:bCs/>
+                <w:sz w:val="20"/>
+                <w:szCs w:val="20"/>
+              </w:rPr>
+              <w:t>1.</w:t>
+            </w:r>
+            <w:r>
+              <w:rPr>
+                <w:b/>
+                <w:bCs/>
+                <w:sz w:val="20"/>
+                <w:szCs w:val="20"/>
+              </w:rPr>
+              <w:t xml:space="preserve"> Nhấn vào sản phẩm trong danh sách sản phẩm</w:t>
+            </w:r>
+          </w:p>
+        </w:tc>
+        <w:tc>
+          <w:tcPr>
+            <w:tcW w:w="3117" w:type="dxa"/>
+            <w:vAlign w:val="center"/>
+          </w:tcPr>
+          <w:p>
+            <w:pPr>
+              <w:jc w:val="center"/>
+              <w:rPr>
+                <w:sz w:val="20"/>
+                <w:szCs w:val="20"/>
+              </w:rPr>
+            </w:pPr>
+            <w:r>
+              <w:rPr>
+                <w:sz w:val="20"/>
+                <w:szCs w:val="20"/>
+              </w:rPr>
+              <w:t>Nhấn vào sản phẩm</w:t>
+            </w:r>
+          </w:p>
+        </w:tc>
+        <w:tc>
+          <w:tcPr>
+            <w:tcW w:w="3117" w:type="dxa"/>
+            <w:vAlign w:val="center"/>
+          </w:tcPr>
+          <w:p>
+            <w:pPr>
+              <w:jc w:val="center"/>
+              <w:rPr>
+                <w:sz w:val="20"/>
+                <w:szCs w:val="20"/>
+              </w:rPr>
+            </w:pPr>
+            <w:r>
+              <w:rPr>
+                <w:sz w:val="20"/>
+                <w:szCs w:val="20"/>
+              </w:rPr>
+              <w:t>Texbox tên sản phẩm hiển thị tên sản phẩm đó</w:t>
+            </w:r>
+          </w:p>
+        </w:tc>
+      </w:tr>
+      <w:tr>
+        <w:tc>
+          <w:tcPr>
+            <w:tcW w:w="3116" w:type="dxa"/>
+            <w:vAlign w:val="center"/>
+          </w:tcPr>
+          <w:p>
+            <w:pPr>
+              <w:jc w:val="center"/>
+              <w:rPr>
+                <w:b/>
+                <w:bCs/>
+                <w:sz w:val="20"/>
+                <w:szCs w:val="20"/>
+              </w:rPr>
+            </w:pPr>
+            <w:r>
+              <w:rPr>
+                <w:b/>
+                <w:bCs/>
+                <w:sz w:val="20"/>
+                <w:szCs w:val="20"/>
+              </w:rPr>
+              <w:t>2. Người dừ</w:t>
+            </w:r>
+            <w:r>
+              <w:rPr>
+                <w:b/>
+                <w:bCs/>
+                <w:sz w:val="20"/>
+                <w:szCs w:val="20"/>
+              </w:rPr>
+              <w:t>ng chọn một thành phần của combobox loại</w:t>
+            </w:r>
+          </w:p>
+        </w:tc>
+        <w:tc>
+          <w:tcPr>
+            <w:tcW w:w="3117" w:type="dxa"/>
+            <w:vAlign w:val="center"/>
+          </w:tcPr>
+          <w:p>
+            <w:pPr>
+              <w:jc w:val="center"/>
+              <w:rPr>
+                <w:sz w:val="20"/>
+                <w:szCs w:val="20"/>
+              </w:rPr>
+            </w:pPr>
+            <w:r>
+              <w:rPr>
+                <w:sz w:val="20"/>
+                <w:szCs w:val="20"/>
+              </w:rPr>
+              <w:t>Chọn combobox loại</w:t>
+            </w:r>
+          </w:p>
+        </w:tc>
+        <w:tc>
+          <w:tcPr>
+            <w:tcW w:w="3117" w:type="dxa"/>
+            <w:vAlign w:val="center"/>
+          </w:tcPr>
+          <w:p>
+            <w:pPr>
+              <w:jc w:val="center"/>
+              <w:rPr>
+                <w:sz w:val="20"/>
+                <w:szCs w:val="20"/>
+              </w:rPr>
+            </w:pPr>
+            <w:r>
+              <w:rPr>
+                <w:sz w:val="20"/>
+                <w:szCs w:val="20"/>
+              </w:rPr>
+              <w:t>Danh sách sản phẩm lọc theo loại sản phẩm đã được chọn</w:t>
+            </w:r>
+          </w:p>
+        </w:tc>
+      </w:tr>
+      <w:tr>
+        <w:tc>
+          <w:tcPr>
+            <w:tcW w:w="3116" w:type="dxa"/>
+            <w:vAlign w:val="center"/>
+          </w:tcPr>
+          <w:p>
+            <w:pPr>
+              <w:jc w:val="center"/>
+              <w:rPr>
+                <w:b/>
+                <w:bCs/>
+                <w:sz w:val="20"/>
+                <w:szCs w:val="20"/>
+              </w:rPr>
+            </w:pPr>
+            <w:r>
+              <w:rPr>
+                <w:b/>
+                <w:bCs/>
+                <w:sz w:val="20"/>
+                <w:szCs w:val="20"/>
+              </w:rPr>
+              <w:t xml:space="preserve">3. </w:t>
+            </w:r>
+            <w:r>
+              <w:rPr>
+                <w:b/>
+                <w:bCs/>
+                <w:sz w:val="20"/>
+                <w:szCs w:val="20"/>
+              </w:rPr>
+              <w:t xml:space="preserve">Người dừng chọn một thành phần của combobox </w:t>
+            </w:r>
+            <w:r>
+              <w:rPr>
+                <w:b/>
+                <w:bCs/>
+                <w:sz w:val="20"/>
+                <w:szCs w:val="20"/>
+              </w:rPr>
+              <w:t>nhà cung cấp</w:t>
+            </w:r>
+          </w:p>
+        </w:tc>
+        <w:tc>
+          <w:tcPr>
+            <w:tcW w:w="3117" w:type="dxa"/>
+            <w:vAlign w:val="center"/>
+          </w:tcPr>
+          <w:p>
+            <w:pPr>
+              <w:jc w:val="center"/>
+              <w:rPr>
+                <w:sz w:val="20"/>
+                <w:szCs w:val="20"/>
+              </w:rPr>
+            </w:pPr>
+            <w:r>
+              <w:rPr>
+                <w:sz w:val="20"/>
+                <w:szCs w:val="20"/>
+              </w:rPr>
+              <w:t xml:space="preserve">Chọn combobox </w:t>
+            </w:r>
+            <w:r>
+              <w:rPr>
+                <w:sz w:val="20"/>
+                <w:szCs w:val="20"/>
+              </w:rPr>
+              <w:t>nhà cung cấp</w:t>
+            </w:r>
+          </w:p>
+        </w:tc>
+        <w:tc>
+          <w:tcPr>
+            <w:tcW w:w="3117" w:type="dxa"/>
+            <w:vAlign w:val="center"/>
+          </w:tcPr>
+          <w:p>
+            <w:pPr>
+              <w:jc w:val="center"/>
+              <w:rPr>
+                <w:sz w:val="20"/>
+                <w:szCs w:val="20"/>
+              </w:rPr>
+            </w:pPr>
+            <w:r>
+              <w:rPr>
+                <w:sz w:val="20"/>
+                <w:szCs w:val="20"/>
+              </w:rPr>
+              <w:t>Danh sách sản phẩm lọc theo loại sản phẩm đã được chọn</w:t>
+            </w:r>
+          </w:p>
+        </w:tc>
+      </w:tr>
+      <w:tr>
+        <w:tc>
+          <w:tcPr>
+            <w:tcW w:w="3116" w:type="dxa"/>
+            <w:vAlign w:val="center"/>
+          </w:tcPr>
+          <w:p>
+            <w:pPr>
+              <w:jc w:val="center"/>
+              <w:rPr>
+                <w:b/>
+                <w:bCs/>
+                <w:sz w:val="20"/>
+                <w:szCs w:val="20"/>
+              </w:rPr>
+            </w:pPr>
+            <w:r>
+              <w:rPr>
+                <w:b/>
+                <w:bCs/>
+                <w:sz w:val="20"/>
+                <w:szCs w:val="20"/>
+              </w:rPr>
+              <w:t xml:space="preserve">4. Người dừng nhấn nút </w:t>
+            </w:r>
+            <w:r>
+              <w:rPr>
+                <w:b/>
+                <w:bCs/>
+                <w:sz w:val="20"/>
+                <w:szCs w:val="20"/>
+              </w:rPr>
+              <w:t>làm mới</w:t>
+            </w:r>
+          </w:p>
+        </w:tc>
+        <w:tc>
+          <w:tcPr>
+            <w:tcW w:w="3117" w:type="dxa"/>
+            <w:vAlign w:val="center"/>
+          </w:tcPr>
+          <w:p>
+            <w:pPr>
+              <w:jc w:val="center"/>
+              <w:rPr>
+                <w:sz w:val="20"/>
+                <w:szCs w:val="20"/>
+              </w:rPr>
+            </w:pPr>
+            <w:r>
+              <w:rPr>
+                <w:sz w:val="20"/>
+                <w:szCs w:val="20"/>
+              </w:rPr>
+              <w:t>Nhấn nút làm mới</w:t>
+            </w:r>
+          </w:p>
+        </w:tc>
+        <w:tc>
+          <w:tcPr>
+            <w:tcW w:w="3117" w:type="dxa"/>
+            <w:vAlign w:val="center"/>
+          </w:tcPr>
+          <w:p>
+            <w:pPr>
+              <w:jc w:val="center"/>
+              <w:rPr>
+                <w:sz w:val="20"/>
+                <w:szCs w:val="20"/>
+              </w:rPr>
+            </w:pPr>
+            <w:r>
+              <w:rPr>
+                <w:sz w:val="20"/>
+                <w:szCs w:val="20"/>
+              </w:rPr>
+              <w:t>Tìm kiếm mã được nhập</w:t>
+            </w:r>
+          </w:p>
+        </w:tc>
+      </w:tr>
+      <w:tr>
+        <w:tc>
+          <w:tcPr>
+            <w:tcW w:w="3116" w:type="dxa"/>
+            <w:vAlign w:val="center"/>
+          </w:tcPr>
+          <w:p>
+            <w:pPr>
+              <w:jc w:val="center"/>
+              <w:rPr>
+                <w:b/>
+                <w:bCs/>
+                <w:sz w:val="20"/>
+                <w:szCs w:val="20"/>
+              </w:rPr>
+            </w:pPr>
+            <w:r>
+              <w:rPr>
+                <w:b/>
+                <w:bCs/>
+                <w:sz w:val="20"/>
+                <w:szCs w:val="20"/>
+              </w:rPr>
+              <w:t>5. Người dừng nhấn nút làm mới</w:t>
+            </w:r>
+          </w:p>
+        </w:tc>
+        <w:tc>
+          <w:tcPr>
+            <w:tcW w:w="3117" w:type="dxa"/>
+            <w:vAlign w:val="center"/>
+          </w:tcPr>
+          <w:p>
+            <w:pPr>
+              <w:jc w:val="center"/>
+              <w:rPr>
+                <w:sz w:val="20"/>
+                <w:szCs w:val="20"/>
+              </w:rPr>
+            </w:pPr>
+            <w:r>
+              <w:rPr>
+                <w:sz w:val="20"/>
+                <w:szCs w:val="20"/>
+              </w:rPr>
+              <w:t>Người dùng nhấn nút làm mới</w:t>
+            </w:r>
+          </w:p>
+        </w:tc>
+        <w:tc>
+          <w:tcPr>
+            <w:tcW w:w="3117" w:type="dxa"/>
+            <w:vAlign w:val="center"/>
+          </w:tcPr>
+          <w:p>
+            <w:pPr>
+              <w:jc w:val="center"/>
+              <w:rPr>
+                <w:sz w:val="20"/>
+                <w:szCs w:val="20"/>
+              </w:rPr>
+            </w:pPr>
+            <w:r>
+              <w:rPr>
+                <w:sz w:val="20"/>
+                <w:szCs w:val="20"/>
+              </w:rPr>
+              <w:t>Làm mới lại danh sách sản phẩm</w:t>
+            </w:r>
+          </w:p>
+        </w:tc>
+      </w:tr>
+      <w:tr>
+        <w:tc>
+          <w:tcPr>
+            <w:tcW w:w="3116" w:type="dxa"/>
+            <w:vMerge w:val="restart"/>
+          </w:tcPr>
+          <w:p>
+            <w:pPr>
+              <w:jc w:val="center"/>
+              <w:rPr>
+                <w:b/>
+                <w:bCs/>
+                <w:sz w:val="20"/>
+                <w:szCs w:val="20"/>
+              </w:rPr>
+            </w:pPr>
+            <w:r>
+              <w:rPr>
+                <w:b/>
+                <w:bCs/>
+                <w:sz w:val="20"/>
+                <w:szCs w:val="20"/>
+              </w:rPr>
+              <w:t>6</w:t>
+            </w:r>
+            <w:r>
+              <w:rPr>
+                <w:b/>
+                <w:bCs/>
+                <w:sz w:val="20"/>
+                <w:szCs w:val="20"/>
+              </w:rPr>
+              <w:t>.</w:t>
+            </w:r>
+            <w:r>
+              <w:rPr>
+                <w:b/>
+                <w:bCs/>
+                <w:sz w:val="20"/>
+                <w:szCs w:val="20"/>
+              </w:rPr>
+              <w:t xml:space="preserve"> Ngườ</w:t>
+            </w:r>
+            <w:r>
+              <w:rPr>
+                <w:b/>
+                <w:bCs/>
+                <w:sz w:val="20"/>
+                <w:szCs w:val="20"/>
+              </w:rPr>
+              <w:t>i dùng nhấn vào thêm giỏ hàng</w:t>
+            </w:r>
+          </w:p>
+        </w:tc>
+        <w:tc>
+          <w:tcPr>
+            <w:tcW w:w="3117" w:type="dxa"/>
+            <w:vMerge w:val="restart"/>
+          </w:tcPr>
+          <w:p>
+            <w:pPr>
+              <w:jc w:val="center"/>
+              <w:rPr>
+                <w:sz w:val="20"/>
+                <w:szCs w:val="20"/>
+              </w:rPr>
+            </w:pPr>
+            <w:r>
+              <w:rPr>
+                <w:sz w:val="20"/>
+                <w:szCs w:val="20"/>
+              </w:rPr>
+              <w:t xml:space="preserve">Nhấn vào nút thêm </w:t>
+            </w:r>
+            <w:r>
+              <w:rPr>
+                <w:b/>
+                <w:bCs/>
+                <w:sz w:val="20"/>
+                <w:szCs w:val="20"/>
+              </w:rPr>
+              <w:t>giỏ hàng</w:t>
+            </w:r>
+          </w:p>
+        </w:tc>
+        <w:tc>
+          <w:tcPr>
+            <w:tcW w:w="3117" w:type="dxa"/>
+          </w:tcPr>
+          <w:p>
+            <w:pPr>
+              <w:jc w:val="center"/>
+              <w:rPr>
+                <w:sz w:val="20"/>
+                <w:szCs w:val="20"/>
+              </w:rPr>
+            </w:pPr>
+            <w:r>
+              <w:rPr>
+                <w:sz w:val="20"/>
+                <w:szCs w:val="20"/>
+              </w:rPr>
+              <w:t>Kiểm tra đã đầy đủ thông tin chưa</w:t>
+            </w:r>
+          </w:p>
+        </w:tc>
+      </w:tr>
+      <w:tr>
+        <w:tc>
+          <w:tcPr>
+            <w:tcW w:w="3116" w:type="dxa"/>
+            <w:vMerge/>
+          </w:tcPr>
+          <w:p>
+            <w:pPr>
+              <w:jc w:val="center"/>
+              <w:rPr>
+                <w:b/>
+                <w:bCs/>
+                <w:sz w:val="20"/>
+                <w:szCs w:val="20"/>
+              </w:rPr>
+            </w:pPr>
+          </w:p>
+        </w:tc>
+        <w:tc>
+          <w:tcPr>
+            <w:tcW w:w="3117" w:type="dxa"/>
+            <w:vMerge/>
+          </w:tcPr>
+          <w:p>
+            <w:pPr>
+              <w:jc w:val="center"/>
+              <w:rPr>
+                <w:sz w:val="20"/>
+                <w:szCs w:val="20"/>
+              </w:rPr>
+            </w:pPr>
+          </w:p>
+        </w:tc>
+        <w:tc>
+          <w:tcPr>
+            <w:tcW w:w="3117" w:type="dxa"/>
+          </w:tcPr>
+          <w:p>
+            <w:pPr>
+              <w:jc w:val="center"/>
+              <w:rPr>
+                <w:sz w:val="20"/>
+                <w:szCs w:val="20"/>
+              </w:rPr>
+            </w:pPr>
+            <w:r>
+              <w:rPr>
+                <w:sz w:val="20"/>
+                <w:szCs w:val="20"/>
+              </w:rPr>
+              <w:t>Nếu chưa đủ thì hiển thị thiếu thông tin</w:t>
+            </w:r>
+          </w:p>
+        </w:tc>
+      </w:tr>
+      <w:tr>
+        <w:tc>
+          <w:tcPr>
+            <w:tcW w:w="3116" w:type="dxa"/>
+            <w:vMerge/>
+          </w:tcPr>
+          <w:p>
+            <w:pPr>
+              <w:jc w:val="center"/>
+              <w:rPr>
+                <w:b/>
+                <w:bCs/>
+                <w:sz w:val="20"/>
+                <w:szCs w:val="20"/>
+              </w:rPr>
+            </w:pPr>
+          </w:p>
+        </w:tc>
+        <w:tc>
+          <w:tcPr>
+            <w:tcW w:w="3117" w:type="dxa"/>
+            <w:vMerge/>
+          </w:tcPr>
+          <w:p>
+            <w:pPr>
+              <w:jc w:val="center"/>
+              <w:rPr>
+                <w:sz w:val="20"/>
+                <w:szCs w:val="20"/>
+              </w:rPr>
+            </w:pPr>
+          </w:p>
+        </w:tc>
+        <w:tc>
+          <w:tcPr>
+            <w:tcW w:w="3117" w:type="dxa"/>
+          </w:tcPr>
+          <w:p>
+            <w:pPr>
+              <w:jc w:val="center"/>
+              <w:rPr>
+                <w:sz w:val="20"/>
+                <w:szCs w:val="20"/>
+              </w:rPr>
+            </w:pPr>
+            <w:r>
+              <w:rPr>
+                <w:sz w:val="20"/>
+                <w:szCs w:val="20"/>
+              </w:rPr>
+              <w:t>Nếu đủ rồi thì sản phẩm đó vào thông tin hóa đơn</w:t>
+            </w:r>
+          </w:p>
+        </w:tc>
+      </w:tr>
+      <w:tr>
+        <w:tc>
+          <w:tcPr>
+            <w:tcW w:w="3116" w:type="dxa"/>
+          </w:tcPr>
+          <w:p>
+            <w:pPr>
+              <w:jc w:val="center"/>
+              <w:rPr>
+                <w:b/>
+                <w:bCs/>
+                <w:sz w:val="20"/>
+                <w:szCs w:val="20"/>
+              </w:rPr>
+            </w:pPr>
+            <w:r>
+              <w:rPr>
+                <w:b/>
+                <w:bCs/>
+                <w:sz w:val="20"/>
+                <w:szCs w:val="20"/>
+              </w:rPr>
+              <w:t xml:space="preserve">7. Người dừng nhấn nút </w:t>
+            </w:r>
+            <w:r>
+              <w:rPr>
+                <w:b/>
+                <w:bCs/>
+                <w:sz w:val="20"/>
+                <w:szCs w:val="20"/>
+              </w:rPr>
+              <w:t>hủy</w:t>
+            </w:r>
+          </w:p>
+        </w:tc>
+        <w:tc>
+          <w:tcPr>
+            <w:tcW w:w="3117" w:type="dxa"/>
+          </w:tcPr>
+          <w:p>
+            <w:pPr>
+              <w:jc w:val="center"/>
+              <w:rPr>
+                <w:sz w:val="20"/>
+                <w:szCs w:val="20"/>
+              </w:rPr>
+            </w:pPr>
+            <w:r>
+              <w:rPr>
+                <w:sz w:val="20"/>
+                <w:szCs w:val="20"/>
+              </w:rPr>
+              <w:t>Nhấn vào nút hủy</w:t>
+            </w:r>
+          </w:p>
+        </w:tc>
+        <w:tc>
+          <w:tcPr>
+            <w:tcW w:w="3117" w:type="dxa"/>
+          </w:tcPr>
+          <w:p>
+            <w:pPr>
+              <w:jc w:val="center"/>
+              <w:rPr>
+                <w:sz w:val="20"/>
+                <w:szCs w:val="20"/>
+              </w:rPr>
+            </w:pPr>
+            <w:r>
+              <w:rPr>
+                <w:sz w:val="20"/>
+                <w:szCs w:val="20"/>
+              </w:rPr>
+              <w:t>Làm mới thông tin hóa đơn</w:t>
+            </w:r>
+          </w:p>
+        </w:tc>
+      </w:tr>
+      <w:tr>
+        <w:tc>
+          <w:tcPr>
+            <w:tcW w:w="3116" w:type="dxa"/>
+            <w:vMerge w:val="restart"/>
+          </w:tcPr>
+          <w:p>
+            <w:pPr>
+              <w:jc w:val="center"/>
+              <w:rPr>
+                <w:b/>
+                <w:bCs/>
+                <w:sz w:val="20"/>
+                <w:szCs w:val="20"/>
+              </w:rPr>
+            </w:pPr>
+            <w:r>
+              <w:rPr>
+                <w:b/>
+                <w:bCs/>
+                <w:sz w:val="20"/>
+                <w:szCs w:val="20"/>
+              </w:rPr>
+              <w:t>8. Người dùng nhấn nút sửa</w:t>
+            </w:r>
+          </w:p>
+        </w:tc>
+        <w:tc>
+          <w:tcPr>
+            <w:tcW w:w="3117" w:type="dxa"/>
+            <w:vMerge w:val="restart"/>
+          </w:tcPr>
+          <w:p>
+            <w:pPr>
+              <w:jc w:val="center"/>
+              <w:rPr>
+                <w:sz w:val="20"/>
+                <w:szCs w:val="20"/>
+              </w:rPr>
+            </w:pPr>
+            <w:r>
+              <w:rPr>
+                <w:sz w:val="20"/>
+                <w:szCs w:val="20"/>
+              </w:rPr>
+              <w:t>Chọn 1 cột dữ liệu trong bảng dữ liệu rồi sửa thông tin trong text box sau đó nhấn nút sửa</w:t>
+            </w:r>
+          </w:p>
+        </w:tc>
+        <w:tc>
+          <w:tcPr>
+            <w:tcW w:w="3117" w:type="dxa"/>
+          </w:tcPr>
+          <w:p>
+            <w:pPr>
+              <w:jc w:val="center"/>
+              <w:rPr>
+                <w:sz w:val="20"/>
+                <w:szCs w:val="20"/>
+              </w:rPr>
+            </w:pPr>
+            <w:r>
+              <w:rPr>
+                <w:sz w:val="20"/>
+                <w:szCs w:val="20"/>
+              </w:rPr>
+              <w:t>Tìm kiếm mã được trọn</w:t>
+            </w:r>
+          </w:p>
+        </w:tc>
+      </w:tr>
+      <w:tr>
+        <w:tc>
+          <w:tcPr>
+            <w:tcW w:w="3116" w:type="dxa"/>
+            <w:vMerge/>
+          </w:tcPr>
+          <w:p>
+            <w:pPr>
+              <w:jc w:val="center"/>
+              <w:rPr>
+                <w:b/>
+                <w:bCs/>
+                <w:sz w:val="20"/>
+                <w:szCs w:val="20"/>
+              </w:rPr>
+            </w:pPr>
+          </w:p>
+        </w:tc>
+        <w:tc>
+          <w:tcPr>
+            <w:tcW w:w="3117" w:type="dxa"/>
+            <w:vMerge/>
+          </w:tcPr>
+          <w:p>
+            <w:pPr>
+              <w:jc w:val="center"/>
+              <w:rPr>
+                <w:sz w:val="20"/>
+                <w:szCs w:val="20"/>
+              </w:rPr>
+            </w:pPr>
+          </w:p>
+        </w:tc>
+        <w:tc>
+          <w:tcPr>
+            <w:tcW w:w="3117" w:type="dxa"/>
+          </w:tcPr>
+          <w:p>
+            <w:pPr>
+              <w:jc w:val="center"/>
+              <w:rPr>
+                <w:sz w:val="20"/>
+                <w:szCs w:val="20"/>
+              </w:rPr>
+            </w:pPr>
+            <w:r>
+              <w:rPr>
+                <w:sz w:val="20"/>
+                <w:szCs w:val="20"/>
+              </w:rPr>
+              <w:t>Nếu tìm thấy thì sửa dữ liệu rồi hieeurr thị thông báo ”Sửa thành công”</w:t>
+            </w:r>
+          </w:p>
+        </w:tc>
+      </w:tr>
+      <w:tr>
+        <w:tc>
+          <w:tcPr>
+            <w:tcW w:w="3116" w:type="dxa"/>
+            <w:vMerge/>
+          </w:tcPr>
+          <w:p>
+            <w:pPr>
+              <w:jc w:val="center"/>
+              <w:rPr>
+                <w:b/>
+                <w:bCs/>
+                <w:sz w:val="20"/>
+                <w:szCs w:val="20"/>
+              </w:rPr>
+            </w:pPr>
+          </w:p>
+        </w:tc>
+        <w:tc>
+          <w:tcPr>
+            <w:tcW w:w="3117" w:type="dxa"/>
+            <w:vMerge/>
+          </w:tcPr>
+          <w:p>
+            <w:pPr>
+              <w:jc w:val="center"/>
+              <w:rPr>
+                <w:sz w:val="20"/>
+                <w:szCs w:val="20"/>
+              </w:rPr>
+            </w:pPr>
+          </w:p>
+        </w:tc>
+        <w:tc>
+          <w:tcPr>
+            <w:tcW w:w="3117" w:type="dxa"/>
+          </w:tcPr>
+          <w:p>
+            <w:pPr>
+              <w:jc w:val="center"/>
+              <w:rPr>
+                <w:sz w:val="20"/>
+                <w:szCs w:val="20"/>
+              </w:rPr>
+            </w:pPr>
+            <w:r>
+              <w:rPr>
+                <w:sz w:val="20"/>
+                <w:szCs w:val="20"/>
+              </w:rPr>
+              <w:t>Nếu không tìm thấy thì hiển thị “Sửa thất bại”</w:t>
+            </w:r>
+          </w:p>
+        </w:tc>
+      </w:tr>
+      <w:tr>
+        <w:tc>
+          <w:tcPr>
+            <w:tcW w:w="3116" w:type="dxa"/>
+            <w:vMerge w:val="restart"/>
+          </w:tcPr>
+          <w:p>
+            <w:pPr>
+              <w:jc w:val="center"/>
+              <w:rPr>
+                <w:b/>
+                <w:bCs/>
+                <w:sz w:val="20"/>
+                <w:szCs w:val="20"/>
+              </w:rPr>
+            </w:pPr>
+            <w:r>
+              <w:rPr>
+                <w:b/>
+                <w:bCs/>
+                <w:sz w:val="20"/>
+                <w:szCs w:val="20"/>
+              </w:rPr>
+              <w:t xml:space="preserve">9. Người dừng nhấn </w:t>
+            </w:r>
+            <w:r>
+              <w:rPr>
+                <w:b/>
+                <w:bCs/>
+                <w:sz w:val="20"/>
+                <w:szCs w:val="20"/>
+              </w:rPr>
+              <w:t>thanh toán</w:t>
+            </w:r>
+          </w:p>
+        </w:tc>
+        <w:tc>
+          <w:tcPr>
+            <w:tcW w:w="3117" w:type="dxa"/>
+            <w:vMerge w:val="restart"/>
+          </w:tcPr>
+          <w:p>
+            <w:pPr>
+              <w:jc w:val="center"/>
+              <w:rPr>
+                <w:sz w:val="20"/>
+                <w:szCs w:val="20"/>
+              </w:rPr>
+            </w:pPr>
+            <w:r>
+              <w:rPr>
+                <w:sz w:val="20"/>
+                <w:szCs w:val="20"/>
+              </w:rPr>
+              <w:t>Nhấn vào nút thanh toán</w:t>
+            </w:r>
+          </w:p>
+        </w:tc>
+        <w:tc>
+          <w:tcPr>
+            <w:tcW w:w="3117" w:type="dxa"/>
+          </w:tcPr>
+          <w:p>
+            <w:pPr>
+              <w:jc w:val="center"/>
+              <w:rPr>
+                <w:sz w:val="20"/>
+                <w:szCs w:val="20"/>
+              </w:rPr>
+            </w:pPr>
+            <w:r>
+              <w:rPr>
+                <w:sz w:val="20"/>
+                <w:szCs w:val="20"/>
+              </w:rPr>
+              <w:t>Kiểm tra đã điền đầy đủ thông tin chưa nếu chứ thì hiện thông báo</w:t>
+            </w:r>
+          </w:p>
+        </w:tc>
+      </w:tr>
+      <w:tr>
+        <w:trPr>
+          <w:trHeight w:val="930"/>
+        </w:trPr>
+        <w:tc>
+          <w:tcPr>
+            <w:tcW w:w="3116" w:type="dxa"/>
+            <w:vMerge/>
+          </w:tcPr>
+          <w:p>
+            <w:pPr>
+              <w:jc w:val="center"/>
+              <w:rPr>
+                <w:b/>
+                <w:bCs/>
+                <w:sz w:val="20"/>
+                <w:szCs w:val="20"/>
+              </w:rPr>
+            </w:pPr>
+          </w:p>
+        </w:tc>
+        <w:tc>
+          <w:tcPr>
+            <w:tcW w:w="3117" w:type="dxa"/>
+            <w:vMerge/>
+          </w:tcPr>
+          <w:p>
+            <w:pPr>
+              <w:jc w:val="center"/>
+              <w:rPr>
+                <w:sz w:val="20"/>
+                <w:szCs w:val="20"/>
+              </w:rPr>
+            </w:pPr>
+          </w:p>
+        </w:tc>
+        <w:tc>
+          <w:tcPr>
+            <w:tcW w:w="3117" w:type="dxa"/>
+          </w:tcPr>
+          <w:p>
+            <w:pPr>
+              <w:jc w:val="center"/>
+              <w:rPr>
+                <w:sz w:val="20"/>
+                <w:szCs w:val="20"/>
+              </w:rPr>
+            </w:pPr>
+            <w:r>
+              <w:rPr>
+                <w:sz w:val="20"/>
+                <w:szCs w:val="20"/>
+              </w:rPr>
+              <w:t>Nếu đã điền đầy đủ thông tin rồi thì sẽ in hóa đơn vừa thanh toán</w:t>
+            </w:r>
+          </w:p>
+        </w:tc>
+        <w:bookmarkStart w:id="0" w:name="_GoBack"/>
+        <w:bookmarkEnd w:id="0"/>
+      </w:tr>
+    </w:tbl>
+    <w:p>
+      <w:pPr>
+        <w:rPr>
+          <w:b/>
+        </w:rPr>
+      </w:pPr>
     </w:p>
     <w:sectPr>
       <w:pgSz w:w="12240" w:h="15840"/>
@@ -10665,7 +13703,7 @@
   <w:style w:type="paragraph" w:default="1" w:styleId="Normal">
     <w:name w:val="Normal"/>
     <w:qFormat/>
-    <w:rsid w:val="00257462"/>
+    <w:rsid w:val="0082649B"/>
   </w:style>
   <w:style w:type="character" w:default="1" w:styleId="DefaultParagraphFont">
     <w:name w:val="Default Paragraph Font"/>

</xml_diff>